<commit_message>
CÓMO HACER peticiones POST con Laravel Lumen y validaciones en tu API. P4, completa
</commit_message>
<xml_diff>
--- a/Que son los Tokens.docx
+++ b/Que son los Tokens.docx
@@ -1,6 +1,6 @@
 
 <file path=word/document.xml><?xml version="1.0" encoding="utf-8"?>
-<w:document xmlns:wpc="http://schemas.microsoft.com/office/word/2010/wordprocessingCanvas" xmlns:cx="http://schemas.microsoft.com/office/drawing/2014/chartex" xmlns:cx1="http://schemas.microsoft.com/office/drawing/2015/9/8/chartex" xmlns:cx2="http://schemas.microsoft.com/office/drawing/2015/10/21/chartex" xmlns:cx3="http://schemas.microsoft.com/office/drawing/2016/5/9/chartex" xmlns:cx4="http://schemas.microsoft.com/office/drawing/2016/5/10/chartex" xmlns:cx5="http://schemas.microsoft.com/office/drawing/2016/5/11/chartex" xmlns:cx6="http://schemas.microsoft.com/office/drawing/2016/5/12/chartex" xmlns:cx7="http://schemas.microsoft.com/office/drawing/2016/5/13/chartex" xmlns:cx8="http://schemas.microsoft.com/office/drawing/2016/5/14/chartex" xmlns:mc="http://schemas.openxmlformats.org/markup-compatibility/2006" xmlns:aink="http://schemas.microsoft.com/office/drawing/2016/ink" xmlns:am3d="http://schemas.microsoft.com/office/drawing/2017/model3d" xmlns:o="urn:schemas-microsoft-com:office:office" xmlns:oel="http://schemas.microsoft.com/office/2019/extlst" xmlns:r="http://schemas.openxmlformats.org/officeDocument/2006/relationships" xmlns:m="http://schemas.openxmlformats.org/officeDocument/2006/math" xmlns:v="urn:schemas-microsoft-com:vml" xmlns:wp14="http://schemas.microsoft.com/office/word/2010/wordprocessingDrawing" xmlns:wp="http://schemas.openxmlformats.org/drawingml/2006/wordprocessingDrawing" xmlns:w10="urn:schemas-microsoft-com:office:word" xmlns:w="http://schemas.openxmlformats.org/wordprocessingml/2006/main" xmlns:w14="http://schemas.microsoft.com/office/word/2010/wordml" xmlns:w15="http://schemas.microsoft.com/office/word/2012/wordml" xmlns:w16cex="http://schemas.microsoft.com/office/word/2018/wordml/cex" xmlns:w16cid="http://schemas.microsoft.com/office/word/2016/wordml/cid" xmlns:w16="http://schemas.microsoft.com/office/word/2018/wordml" xmlns:w16du="http://schemas.microsoft.com/office/word/2023/wordml/word16du" xmlns:w16sdtdh="http://schemas.microsoft.com/office/word/2020/wordml/sdtdatahash" xmlns:w16sdtfl="http://schemas.microsoft.com/office/word/2024/wordml/sdtformatlock" xmlns:w16se="http://schemas.microsoft.com/office/word/2015/wordml/symex" xmlns:wpg="http://schemas.microsoft.com/office/word/2010/wordprocessingGroup" xmlns:wpi="http://schemas.microsoft.com/office/word/2010/wordprocessingInk" xmlns:wne="http://schemas.microsoft.com/office/word/2006/wordml" xmlns:wps="http://schemas.microsoft.com/office/word/2010/wordprocessingShape" mc:Ignorable="w14 w15 w16se w16cid w16 w16cex w16sdtdh w16sdtfl w16du wp14">
+<w:document xmlns:wpc="http://schemas.microsoft.com/office/word/2010/wordprocessingCanvas" xmlns:mc="http://schemas.openxmlformats.org/markup-compatibility/2006" xmlns:o="urn:schemas-microsoft-com:office:office" xmlns:r="http://schemas.openxmlformats.org/officeDocument/2006/relationships" xmlns:m="http://schemas.openxmlformats.org/officeDocument/2006/math" xmlns:v="urn:schemas-microsoft-com:vml" xmlns:wp14="http://schemas.microsoft.com/office/word/2010/wordprocessingDrawing" xmlns:wp="http://schemas.openxmlformats.org/drawingml/2006/wordprocessingDrawing" xmlns:w10="urn:schemas-microsoft-com:office:word" xmlns:w="http://schemas.openxmlformats.org/wordprocessingml/2006/main" xmlns:w14="http://schemas.microsoft.com/office/word/2010/wordml" xmlns:w15="http://schemas.microsoft.com/office/word/2012/wordml" xmlns:wpg="http://schemas.microsoft.com/office/word/2010/wordprocessingGroup" xmlns:wpi="http://schemas.microsoft.com/office/word/2010/wordprocessingInk" xmlns:wne="http://schemas.microsoft.com/office/word/2006/wordml" xmlns:wps="http://schemas.microsoft.com/office/word/2010/wordprocessingShape" mc:Ignorable="w14 w15 wp14">
   <w:body>
     <w:p>
       <w:pPr>
@@ -14,6 +14,7 @@
         </w:rPr>
         <w:t xml:space="preserve">La </w:t>
       </w:r>
+      <w:proofErr w:type="spellStart"/>
       <w:r>
         <w:rPr>
           <w:b/>
@@ -22,6 +23,7 @@
         </w:rPr>
         <w:t>tokenización</w:t>
       </w:r>
+      <w:proofErr w:type="spellEnd"/>
       <w:r>
         <w:rPr>
           <w:lang w:val="es-ES"/>
@@ -46,19 +48,57 @@
           <w:u w:val="single"/>
           <w:lang w:val="es-ES"/>
         </w:rPr>
-        <w:t>por un equivalente no sensible denominado token</w:t>
-      </w:r>
+        <w:t xml:space="preserve">por un equivalente no sensible denominado </w:t>
+      </w:r>
+      <w:proofErr w:type="spellStart"/>
+      <w:r>
+        <w:rPr>
+          <w:u w:val="single"/>
+          <w:lang w:val="es-ES"/>
+        </w:rPr>
+        <w:t>token</w:t>
+      </w:r>
+      <w:proofErr w:type="spellEnd"/>
       <w:r>
         <w:rPr>
           <w:lang w:val="es-ES"/>
         </w:rPr>
-        <w:t>, que no tiene un significado o valor extrínseco o explotable. El token es una referencia (un identificador) que regresa a los datos sensibles a través de un sistema de tokenización.</w:t>
+        <w:t xml:space="preserve">, que no tiene un significado o valor extrínseco o explotable. El </w:t>
+      </w:r>
+      <w:proofErr w:type="spellStart"/>
+      <w:r>
+        <w:rPr>
+          <w:lang w:val="es-ES"/>
+        </w:rPr>
+        <w:t>token</w:t>
+      </w:r>
+      <w:proofErr w:type="spellEnd"/>
+      <w:r>
+        <w:rPr>
+          <w:lang w:val="es-ES"/>
+        </w:rPr>
+        <w:t xml:space="preserve"> es una referencia (un identificador) que regresa a los datos sensibles a través de un sistema de </w:t>
+      </w:r>
+      <w:proofErr w:type="spellStart"/>
+      <w:r>
+        <w:rPr>
+          <w:lang w:val="es-ES"/>
+        </w:rPr>
+        <w:t>tokenización</w:t>
+      </w:r>
+      <w:proofErr w:type="spellEnd"/>
+      <w:r>
+        <w:rPr>
+          <w:lang w:val="es-ES"/>
+        </w:rPr>
+        <w:t>.</w:t>
       </w:r>
     </w:p>
     <w:p>
       <w:r>
         <w:rPr>
           <w:noProof/>
+          <w:lang w:val="es-BO" w:eastAsia="es-BO"/>
         </w:rPr>
         <w:drawing>
           <wp:inline distT="0" distB="0" distL="0" distR="0" wp14:anchorId="2649279A" wp14:editId="6C262D13">
@@ -100,7 +140,8 @@
     <w:p>
       <w:r>
         <w:rPr>
-          <w:lang w:val="es-ES"/>
+          <w:noProof/>
+          <w:lang w:val="es-BO" w:eastAsia="es-BO"/>
         </w:rPr>
         <w:drawing>
           <wp:inline distT="0" distB="0" distL="0" distR="0" wp14:anchorId="450CFF7F" wp14:editId="013F63DC">
@@ -139,6 +180,249 @@
         </w:drawing>
       </w:r>
     </w:p>
+    <w:p>
+      <w:r>
+        <w:br w:type="page"/>
+      </w:r>
+      <w:r>
+        <w:lastRenderedPageBreak/>
+        <w:t>me está diciendo que se tuvo que truncar Y esto es aquí mismo me dice que es porque la Data es muy grande en la columna password Entonces qué tendría que hacer lo primero que tendría que hacer sería que necesitaría hacer una nueva migración en donde yo pueda expandir justamente el tamaño de el password en este caso por ejemplo ahorita lo tengo de tipo 15 luego voy a meter por ejemplo a tamaño 100 Entonces vamos a hacer algo vamos a crear aquí justamente dentro de</w:t>
+      </w:r>
+      <w:r>
+        <w:t xml:space="preserve"> </w:t>
+      </w:r>
+      <w:r>
+        <w:t xml:space="preserve">nuestra terminal voy a parar el servidor un momento y le voy a decir </w:t>
+      </w:r>
+    </w:p>
+    <w:p>
+      <w:r>
+        <w:t>php artisan make:migration change_length_password_field</w:t>
+      </w:r>
+    </w:p>
+    <w:p>
+      <w:r>
+        <w:lastRenderedPageBreak/>
+        <w:drawing>
+          <wp:inline distT="0" distB="0" distL="0" distR="0" wp14:anchorId="2D55ADFF" wp14:editId="22D90B85">
+            <wp:extent cx="5943600" cy="6589395"/>
+            <wp:effectExtent l="0" t="0" r="0" b="1905"/>
+            <wp:docPr id="2" name="Imagen 2"/>
+            <wp:cNvGraphicFramePr>
+              <a:graphicFrameLocks xmlns:a="http://schemas.openxmlformats.org/drawingml/2006/main" noChangeAspect="1"/>
+            </wp:cNvGraphicFramePr>
+            <a:graphic xmlns:a="http://schemas.openxmlformats.org/drawingml/2006/main">
+              <a:graphicData uri="http://schemas.openxmlformats.org/drawingml/2006/picture">
+                <pic:pic xmlns:pic="http://schemas.openxmlformats.org/drawingml/2006/picture">
+                  <pic:nvPicPr>
+                    <pic:cNvPr id="1" name=""/>
+                    <pic:cNvPicPr/>
+                  </pic:nvPicPr>
+                  <pic:blipFill>
+                    <a:blip r:embed="rId6"/>
+                    <a:stretch>
+                      <a:fillRect/>
+                    </a:stretch>
+                  </pic:blipFill>
+                  <pic:spPr>
+                    <a:xfrm>
+                      <a:off x="0" y="0"/>
+                      <a:ext cx="5943600" cy="6589395"/>
+                    </a:xfrm>
+                    <a:prstGeom prst="rect">
+                      <a:avLst/>
+                    </a:prstGeom>
+                  </pic:spPr>
+                </pic:pic>
+              </a:graphicData>
+            </a:graphic>
+          </wp:inline>
+        </w:drawing>
+      </w:r>
+    </w:p>
+    <w:p>
+      <w:r>
+        <w:drawing>
+          <wp:inline distT="0" distB="0" distL="0" distR="0" wp14:anchorId="41B190B5" wp14:editId="094F6380">
+            <wp:extent cx="5943600" cy="1506220"/>
+            <wp:effectExtent l="0" t="0" r="0" b="0"/>
+            <wp:docPr id="1" name="Imagen 1"/>
+            <wp:cNvGraphicFramePr>
+              <a:graphicFrameLocks xmlns:a="http://schemas.openxmlformats.org/drawingml/2006/main" noChangeAspect="1"/>
+            </wp:cNvGraphicFramePr>
+            <a:graphic xmlns:a="http://schemas.openxmlformats.org/drawingml/2006/main">
+              <a:graphicData uri="http://schemas.openxmlformats.org/drawingml/2006/picture">
+                <pic:pic xmlns:pic="http://schemas.openxmlformats.org/drawingml/2006/picture">
+                  <pic:nvPicPr>
+                    <pic:cNvPr id="1" name=""/>
+                    <pic:cNvPicPr/>
+                  </pic:nvPicPr>
+                  <pic:blipFill>
+                    <a:blip r:embed="rId7"/>
+                    <a:stretch>
+                      <a:fillRect/>
+                    </a:stretch>
+                  </pic:blipFill>
+                  <pic:spPr>
+                    <a:xfrm>
+                      <a:off x="0" y="0"/>
+                      <a:ext cx="5943600" cy="1506220"/>
+                    </a:xfrm>
+                    <a:prstGeom prst="rect">
+                      <a:avLst/>
+                    </a:prstGeom>
+                  </pic:spPr>
+                </pic:pic>
+              </a:graphicData>
+            </a:graphic>
+          </wp:inline>
+        </w:drawing>
+      </w:r>
+    </w:p>
+    <w:p>
+      <w:r>
+        <w:lastRenderedPageBreak/>
+        <w:t>CÓMO HACER peticiones POST con Laravel Lumen y validaciones en tu API. - YouTube</w:t>
+      </w:r>
+    </w:p>
+    <w:p>
+      <w:r>
+        <w:t>https://www.youtube.com/watch?v=C3NN2gUvu0I</w:t>
+      </w:r>
+    </w:p>
+    <w:p/>
+    <w:p>
+      <w:r>
+        <w:t>Transcript:</w:t>
+      </w:r>
+    </w:p>
+    <w:p>
+      <w:r>
+        <w:t>(00:00) vamos a empezar por generar una nueva ruta ya en el vídeo pasado pudimos generar la ruta de login y pudimos empezar a generar la primera ruta que era la ruta get para todos los usuarios y le agregamos un middleware que en este caso se llama jwt Auto [Música] Bienvenido a mi canal Aquí encontrarás información que te ayudará a desarrollar tus habilidades dentro del desarrollo web Entonces lo siguiente que vamos a hacer es que vamos a agregar una ruta podemos duplicar la que teníamos y le vamos a agregar una ruta del tipo post</w:t>
+      </w:r>
+    </w:p>
+    <w:p>
+      <w:r>
+        <w:t>(00:32) en este caso el en Point como tal puede ser el mismo pero ahora vamos a hacer uso del user controller solamente que en el método Stone una vez que lo guardamos Entonces tenemos este user controller y dentro de user controller podemos empezar a trabajar en esta función o en este método que se denomina Store ahora lo primero que tenemos que saber es que tenemos que devolver algo por lo tanto vamos a retornar una respuesta en este caso va a ser un Jason y le vamos a agregar el request porque lo que quiero que observen es que este método rico es</w:t>
+      </w:r>
+    </w:p>
+    <w:p>
+      <w:r>
+        <w:t>(01:05) en realidad tiene un montón de información que normalmente traemos Entonces entonces si nosotros hacemos una petición justamente al enpom que acabamos de desarrollar aquí podemos observar que tenemos un montón de información que trae pero pues bueno lo que nos interesa es justamente los atributos que nosotros le estamos enviando para esta parte Entonces estos atributos se van a enviar mediante el método o mediante el objeto rico sin embargo adicional a eso nosotros tenemos justamente un modelo que ya está prediseñado sino recordamos pues tenemos</w:t>
+      </w:r>
+    </w:p>
+    <w:p>
+      <w:r>
+        <w:t>(01:41) un modelo users en donde tenemos todos los datos Así que podemos hacer uso de ese modelo user y le podemos poner que usert va a ser igual a New user que en este caso este user es el modelo que Nosotros acabamos de generar en los videos anteriores Y una vez que ya tenemos esto pues entonces le puedo decir que user en el campo name va a ser igual al request en el dato name podemos hacer esto para todos los demás por ejemplo para el email podemos hacer esto para el font podemos hacer esto para el password y podemos hacer esto para el</w:t>
+      </w:r>
+    </w:p>
+    <w:p>
+      <w:r>
+        <w:t xml:space="preserve">(02:18) estatus y una vez que tengamos esto dentro del modelo pues entonces le podemos decir al modelo que user se con esto lo que haríamos es que guardaríamos los datos Entonces observen lo siguiente Aquí vamos a empezar justamente a trabajar con algunas cositas importantes me voy a pasar de nueva cuenta al insomnia y dentro del insomnio lo que le voy a </w:t>
+      </w:r>
+      <w:r>
+        <w:lastRenderedPageBreak/>
+        <w:t>decir es que voy a enviar este set de datos recordemos que por defecto en nuestra base de datos nosotros teníamos que el campo usen es de tipo Unique el campo email Perdón es de tipo Unique por</w:t>
+      </w:r>
+    </w:p>
+    <w:p>
+      <w:r>
+        <w:t>(02:55) lo tanto aquí nos debería de empezar a generar nuestro primer error porque si yo le dejo el mismo campo pues me debería de dar ahí algún error y como pueden observar aquí me dice que tengo una violación de integridad y esto es justamente porque el email tiene que ser único Entonces qué podría hacer por el momento le voy a dar un uno simplemente y aquí en este caso observen que ya retorna justamente de nuevo el request Esto fue porque no lo cambiamos pero si nosotros observamos aquí pues ya tenemos justamente nuestro registro realizado</w:t>
+      </w:r>
+    </w:p>
+    <w:p>
+      <w:r>
+        <w:t>(03:30) ahora este registro realizado necesitamos agregarle algunas cosas importantes Por qué necesitamos agregarle unas cosas importantes Porque si observan por ejemplo el password está en texto plano y esto pues obviamente debería de ser un error si es que nosotros lo ponemos de este tipo y adicional a eso pues nosotros podríamos validar cada uno de estos datos ejemplo si yo por ejemplo le pongo vacío y le pongo dos observen que me lo guarda vacío cuando en este caso el nombre por ejemplo debería de ser requerido Entonces vamos a empezar por trabajar</w:t>
+      </w:r>
+    </w:p>
+    <w:p>
+      <w:r>
+        <w:t>(04:04) con eso lo primero que le vamos a hacer es que le voy a poner o le voy a generar un request Perdón un user para que nos mande el usuario que acabamos de trabajar y antes de poder hacer toda esta información para poder guardar registros vamos a empezar a validar justamente esto lo primero que tenemos que hacer es que vamos a poner un dis y este Dish le vamos a agregar el método validay este método validate necesita dos parámetros importantes el primer parámetro es el rico es como tal y el segundo parámetro es la validación que</w:t>
+      </w:r>
+    </w:p>
+    <w:p>
+      <w:r>
+        <w:t>(04:37) nosotros le vamos a hacer entonces por ejemplo para el campo name lo que necesito es que el campo name sea requerido y le vamos a poner este y le vamos a decir que sea de tipo String para el email le voy a decir que sea requerido que sea de tipo email pero que además sea único y un Nick y le tengo que poner dos puntos y le tengo que mencionar a partir de qué tabla quiero que trabaje con ese campo y Unique en este campo En este caso la tabla con la que es Unique es con users si nosotros nos vamos a la base de datos nos damos</w:t>
+      </w:r>
+    </w:p>
+    <w:p>
+      <w:r>
+        <w:t xml:space="preserve">(05:12) cuenta que la tabla se llama users por eso le pongo users acá y por último también le voy a decir por ejemplo el font que sea y adicional que tenga 10 dígitos entonces Dj 10 Si crees que mi contenido te aporta valor te pido por favor que lo compartas y me dejes un buen like ya que esto ayuda a su posicionamiento bien De dónde saco toda esta información de dónde encontré todos estos datos de recuadro String y todo lo demás si nosotros googleamos o </w:t>
+      </w:r>
+      <w:r>
+        <w:lastRenderedPageBreak/>
+        <w:t>buscamos laravel Lumen validation vamos a poder encontrar esta ruta o vamos a poder encontrar esta</w:t>
+      </w:r>
+    </w:p>
+    <w:p>
+      <w:r>
+        <w:t>(05:51) parte y aquí justamente nos dice que el la documentación full se encuentra en esta parte del árabe y en la parte del árabe aquí podríamos revisar todo lo que tenemos pero lo importante o lo que nosotros nos nos toca empezar a trabajar es la parte de cuáles son las validaciones que necesitamos Entonces entonces aquí justamente tenemos una sección que se llama a y Label validation rules en donde tenemos cada uno de las cada una las reglas que podemos ocupar aquí se encuentra el require aquí dicen por algún lado se</w:t>
+      </w:r>
+    </w:p>
+    <w:p>
+      <w:r>
+        <w:t>(06:24) debe de encontrar el String etcétera etcétera cada uno el digital también aquí está etcétera etcétera entonces pues de ahí sacamos todos esos datos del Unique también debe estar por acá justamente en algunas en algunos casos y aquí está justamente entonces pues bueno justo con esto lo que estoy haciendo es que estoy validando y ahora de nueva cuenta si yo empiezo por ejemplo con estos datos aquí si le doy Send observen que me dice que el nombre es requerido y adicional también me dice que el email ya se ha tomado adicional en este caso</w:t>
+      </w:r>
+    </w:p>
+    <w:p>
+      <w:r>
+        <w:t>(06:59) el teléfono es de 10 dígitos pero si le pongo algunos otros más entonces me añade que el teléfono debe ser de 10 dígitos y ya con esto hemos realizado la validación de nuestro de nuestro en Point de tipo post para la inserción de datos Ahora les decía que la parte del password pues es una parte en donde nosotros tenemos que agregar una validación extra Porque si recordamos para este caso en por ejemplo el password viene de tipo texto plano y no debemos de No deberíamos de guardar los datos de tipo texto plano para eso existe una una</w:t>
+      </w:r>
+    </w:p>
+    <w:p>
+      <w:r>
+        <w:t>(07:36) clase y dentro de la clase existe un método que se denomina Hash Entonces yo aquí le puedo poner Hash punto dos puntos make y le puedo decir que con esto haga el uso de Hash es importante que observen que aquí automáticamente ya lo tengo agregado pero viene de illuminate supports Entonces lo tenemos que agregar y una vez agregado ya podemos hacer uso del hashmake entonces con esto en teoría si yo pongo por ejemplo de nueva cuenta Mis datos correctos Aquí le voy a poner tres por ejemplo observen lo siguiente observen esto que me está pasando ya se</w:t>
+      </w:r>
+    </w:p>
+    <w:p>
+      <w:r>
+        <w:t>(08:17) está insertando se está haciendo la correctamente sin embargo me está diciendo que se tuvo que truncar Y esto es aquí mismo me dice que es porque la Data es muy grande en la columna password Entonces qué tendría que hacer lo primero que tendría que hacer sería que necesitaría hacer una nueva migración en donde yo pueda expandir justamente el tamaño de el password en este caso por ejemplo ahorita lo tengo de tipo 15 luego voy a meter por ejemplo a tamaño 100 Entonces vamos a hacer algo vamos a crear aquí justamente dentro de</w:t>
+      </w:r>
+    </w:p>
+    <w:p>
+      <w:r>
+        <w:t xml:space="preserve">(08:52) nuestra terminal voy a parar el servidor un momento y le voy a decir </w:t>
+      </w:r>
+    </w:p>
+    <w:p>
+      <w:r>
+        <w:lastRenderedPageBreak/>
+        <w:t>php artisan make:migration change_length_password_field</w:t>
+      </w:r>
+    </w:p>
+    <w:p>
+      <w:r>
+        <w:t>para que sea declarativo que estamos por cambiar el password Field y aquí automáticamente Nos está dando justamente una nueva migración en donde ya tenemos la y la parte del down ahora en esta parte le tenemos que decir que vamos a hacer uso de la clase esquema y le vamos a decir que la tabla que se llama usuarios users va a tener una función que trae el Blue print que</w:t>
+      </w:r>
+    </w:p>
+    <w:p>
+      <w:r>
+        <w:t>(09:37) en este caso le voy a decir Table y este blueprint de tipo Table le voy a decir que va a tener un tablet de tipo String que va a ser el password y aquí es donde le voy a decir 100 y le voy a dar un método que se llama change ahora si yo quisiera que en algún momento se hicieron rollback pues bueno simplemente le podría poner acá lo mismo y mandarlo a 15 o en este caso simplemente lo podría bajar dejar vacío cualquiera de las dos es correcto Entonces observen lo siguiente Parece que ya todo está bien Sin embargo si yo le doy php artisan</w:t>
+      </w:r>
+    </w:p>
+    <w:p>
+      <w:r>
+        <w:t>(10:15) migrate para poder ejecutar la migración se darán cuenta que justamente me dice que para poder cambiar las columnas necesito de doctrin dival Entonces doctrin dival es justamente una dependencia que yo tengo que instalar con composer para poder empezar a trabajar con esto así que le voy a decir con Bowser require doctrina doctrin dival Entonces ya le doy instalar espero a que termine la instalación y una vez que ya está hecha Pues ahora puedo volver a ejecutar mi migración y ahí ya me permite migrarlo bien Si nosotros nos</w:t>
+      </w:r>
+    </w:p>
+    <w:p>
+      <w:r>
+        <w:t>(10:52) regresamos y actualizamos nos podemos dar cuenta que la longitud cambió de 15 a 100 por lo tanto si yo le doy aquí Send en teoría a Déjenme volver a agregar mi servidor aquí ya me debe de dejar justamente bien y si yo reviso pues podemos observar que ahora mi password ya está encriptado esto es todo por el momento nos vemos hasta la próxima</w:t>
+      </w:r>
+    </w:p>
+    <w:p>
+      <w:r>
+        <w:br w:type="page"/>
+      </w:r>
+    </w:p>
+    <w:p>
+      <w:r>
+        <w:lastRenderedPageBreak/>
+        <w:t xml:space="preserve"> </w:t>
+      </w:r>
+      <w:bookmarkStart w:id="0" w:name="_GoBack"/>
+      <w:bookmarkEnd w:id="0"/>
+    </w:p>
     <w:sectPr>
       <w:pgSz w:w="12240" w:h="15840"/>
       <w:pgMar w:top="1440" w:right="1440" w:bottom="1440" w:left="1440" w:header="720" w:footer="720" w:gutter="0"/>
@@ -150,7 +434,7 @@
 </file>
 
 <file path=word/styles.xml><?xml version="1.0" encoding="utf-8"?>
-<w:styles xmlns:mc="http://schemas.openxmlformats.org/markup-compatibility/2006" xmlns:r="http://schemas.openxmlformats.org/officeDocument/2006/relationships" xmlns:w="http://schemas.openxmlformats.org/wordprocessingml/2006/main" xmlns:w14="http://schemas.microsoft.com/office/word/2010/wordml" xmlns:w15="http://schemas.microsoft.com/office/word/2012/wordml" xmlns:w16cex="http://schemas.microsoft.com/office/word/2018/wordml/cex" xmlns:w16cid="http://schemas.microsoft.com/office/word/2016/wordml/cid" xmlns:w16="http://schemas.microsoft.com/office/word/2018/wordml" xmlns:w16du="http://schemas.microsoft.com/office/word/2023/wordml/word16du" xmlns:w16sdtdh="http://schemas.microsoft.com/office/word/2020/wordml/sdtdatahash" xmlns:w16sdtfl="http://schemas.microsoft.com/office/word/2024/wordml/sdtformatlock" xmlns:w16se="http://schemas.microsoft.com/office/word/2015/wordml/symex" mc:Ignorable="w14 w15 w16se w16cid w16 w16cex w16sdtdh w16sdtfl w16du">
+<w:styles xmlns:mc="http://schemas.openxmlformats.org/markup-compatibility/2006" xmlns:r="http://schemas.openxmlformats.org/officeDocument/2006/relationships" xmlns:w="http://schemas.openxmlformats.org/wordprocessingml/2006/main" xmlns:w14="http://schemas.microsoft.com/office/word/2010/wordml" xmlns:w15="http://schemas.microsoft.com/office/word/2012/wordml" mc:Ignorable="w14 w15">
   <w:docDefaults>
     <w:rPrDefault>
       <w:rPr>
@@ -168,7 +452,7 @@
       </w:pPr>
     </w:pPrDefault>
   </w:docDefaults>
-  <w:latentStyles w:defLockedState="0" w:defUIPriority="99" w:defSemiHidden="0" w:defUnhideWhenUsed="0" w:defQFormat="0" w:count="376">
+  <w:latentStyles w:defLockedState="0" w:defUIPriority="99" w:defSemiHidden="0" w:defUnhideWhenUsed="0" w:defQFormat="0" w:count="371">
     <w:lsdException w:name="Normal" w:uiPriority="0" w:qFormat="1"/>
     <w:lsdException w:name="heading 1" w:uiPriority="9" w:qFormat="1"/>
     <w:lsdException w:name="heading 2" w:semiHidden="1" w:uiPriority="9" w:unhideWhenUsed="1" w:qFormat="1"/>
@@ -540,15 +824,13 @@
     <w:lsdException w:name="List Table 5 Dark Accent 6" w:uiPriority="50"/>
     <w:lsdException w:name="List Table 6 Colorful Accent 6" w:uiPriority="51"/>
     <w:lsdException w:name="List Table 7 Colorful Accent 6" w:uiPriority="52"/>
-    <w:lsdException w:name="Mention" w:semiHidden="1" w:unhideWhenUsed="1"/>
-    <w:lsdException w:name="Smart Hyperlink" w:semiHidden="1" w:unhideWhenUsed="1"/>
-    <w:lsdException w:name="Hashtag" w:semiHidden="1" w:unhideWhenUsed="1"/>
-    <w:lsdException w:name="Unresolved Mention" w:semiHidden="1" w:unhideWhenUsed="1"/>
-    <w:lsdException w:name="Smart Link" w:semiHidden="1" w:unhideWhenUsed="1"/>
   </w:latentStyles>
   <w:style w:type="paragraph" w:default="1" w:styleId="Normal">
     <w:name w:val="Normal"/>
     <w:qFormat/>
+    <w:rPr>
+      <w:lang w:val="es-419"/>
+    </w:rPr>
   </w:style>
   <w:style w:type="paragraph" w:styleId="Ttulo1">
     <w:name w:val="heading 1"/>
@@ -752,6 +1034,7 @@
   <w:style w:type="character" w:default="1" w:styleId="Fuentedeprrafopredeter">
     <w:name w:val="Default Paragraph Font"/>
     <w:uiPriority w:val="1"/>
+    <w:semiHidden/>
     <w:unhideWhenUsed/>
   </w:style>
   <w:style w:type="table" w:default="1" w:styleId="Tablanormal">
@@ -894,11 +1177,11 @@
       <w:color w:val="272727" w:themeColor="text1" w:themeTint="D8"/>
     </w:rPr>
   </w:style>
-  <w:style w:type="paragraph" w:styleId="Ttulo">
+  <w:style w:type="paragraph" w:styleId="Puesto">
     <w:name w:val="Title"/>
     <w:basedOn w:val="Normal"/>
     <w:next w:val="Normal"/>
-    <w:link w:val="TtuloCar"/>
+    <w:link w:val="PuestoCar"/>
     <w:uiPriority w:val="10"/>
     <w:qFormat/>
     <w:rsid w:val="005A3AB5"/>
@@ -914,10 +1197,10 @@
       <w:szCs w:val="56"/>
     </w:rPr>
   </w:style>
-  <w:style w:type="character" w:customStyle="1" w:styleId="TtuloCar">
-    <w:name w:val="Título Car"/>
+  <w:style w:type="character" w:customStyle="1" w:styleId="PuestoCar">
+    <w:name w:val="Puesto Car"/>
     <w:basedOn w:val="Fuentedeprrafopredeter"/>
-    <w:link w:val="Ttulo"/>
+    <w:link w:val="Puesto"/>
     <w:uiPriority w:val="10"/>
     <w:rsid w:val="005A3AB5"/>
     <w:rPr>

</xml_diff>